<commit_message>
fix shedule & diary
</commit_message>
<xml_diff>
--- a/Words/WORD/Отзыв.docx
+++ b/Words/WORD/Отзыв.docx
@@ -174,7 +174,7 @@
           <w:color w:val="000000"/>
           <w:sz w:val="28"/>
           <w:szCs w:val="28"/>
-          <w:lang w:val="en-US" w:eastAsia="en-US"/>
+          <w:lang w:eastAsia="en-US"/>
         </w:rPr>
       </w:pPr>
       <w:r>
@@ -185,7 +185,47 @@
           <w:szCs w:val="28"/>
           <w:lang w:eastAsia="en-US"/>
         </w:rPr>
-        <w:t>Целью дипломного проекта студента Дубовского Д. А. являлась разработка мобильного приложения, предназначенного для цифровизации учебного процесса в образовательных учреждениях. Приложение призвано заменить бумажные дневники и журналы, обеспечить удобный доступ к расписанию, оценкам и домашним заданиям, а также повысить прозрачность взаимодействия между учащимися, родителями и педагогами.</w:t>
+        <w:t xml:space="preserve">Целью дипломного проекта студента Дубовского </w:t>
+      </w:r>
+      <w:r>
+        <w:rPr>
+          <w:rFonts w:ascii="Times New Roman" w:eastAsia="Calibri" w:hAnsi="Times New Roman" w:cs="Times New Roman"/>
+          <w:color w:val="000000"/>
+          <w:sz w:val="28"/>
+          <w:szCs w:val="28"/>
+          <w:lang w:eastAsia="en-US"/>
+        </w:rPr>
+        <w:t>А</w:t>
+      </w:r>
+      <w:r>
+        <w:rPr>
+          <w:rFonts w:ascii="Times New Roman" w:eastAsia="Calibri" w:hAnsi="Times New Roman" w:cs="Times New Roman"/>
+          <w:color w:val="000000"/>
+          <w:sz w:val="28"/>
+          <w:szCs w:val="28"/>
+          <w:lang w:eastAsia="en-US"/>
+        </w:rPr>
+        <w:t xml:space="preserve">. </w:t>
+      </w:r>
+      <w:r>
+        <w:rPr>
+          <w:rFonts w:ascii="Times New Roman" w:eastAsia="Calibri" w:hAnsi="Times New Roman" w:cs="Times New Roman"/>
+          <w:color w:val="000000"/>
+          <w:sz w:val="28"/>
+          <w:szCs w:val="28"/>
+          <w:lang w:eastAsia="en-US"/>
+        </w:rPr>
+        <w:t>В</w:t>
+      </w:r>
+      <w:r>
+        <w:rPr>
+          <w:rFonts w:ascii="Times New Roman" w:eastAsia="Calibri" w:hAnsi="Times New Roman" w:cs="Times New Roman"/>
+          <w:color w:val="000000"/>
+          <w:sz w:val="28"/>
+          <w:szCs w:val="28"/>
+          <w:lang w:eastAsia="en-US"/>
+        </w:rPr>
+        <w:t>. являлась разработка мобильного приложения, предназначенного для цифровизации учебного процесса в образовательных учреждениях. Приложение призвано заменить бумажные дневники и журналы, обеспечить удобный доступ к расписанию, оценкам и домашним заданиям, а также повысить прозрачность взаимодействия между учащимися, родителями и педагогами.</w:t>
       </w:r>
     </w:p>
     <w:p>
@@ -201,7 +241,7 @@
           <w:rFonts w:ascii="Times New Roman" w:eastAsiaTheme="minorHAnsi" w:hAnsi="Times New Roman" w:cstheme="minorBidi"/>
           <w:sz w:val="28"/>
           <w:szCs w:val="22"/>
-          <w:lang w:val="en-US" w:eastAsia="en-US"/>
+          <w:lang w:eastAsia="en-US"/>
         </w:rPr>
       </w:pPr>
       <w:r>
@@ -211,16 +251,7 @@
           <w:szCs w:val="22"/>
           <w:lang w:eastAsia="en-US"/>
         </w:rPr>
-        <w:t>Т</w:t>
-      </w:r>
-      <w:r>
-        <w:rPr>
-          <w:rFonts w:ascii="Times New Roman" w:eastAsiaTheme="minorHAnsi" w:hAnsi="Times New Roman" w:cstheme="minorBidi"/>
-          <w:sz w:val="28"/>
-          <w:szCs w:val="22"/>
-          <w:lang w:eastAsia="en-US"/>
-        </w:rPr>
-        <w:t>ема проекта актуальна в условиях активного внедрения цифровых технологий в образовательную сферу. Разработанное решение позволяет централизованно управлять данными для множества школ, сокращает временные затраты на административные задачи и способствует повышению качества образовательного процесса за счёт оперативности и доступности информации.</w:t>
+        <w:t>Тема проекта актуальна в условиях активного внедрения цифровых технологий в образовательную сферу. Разработанное решение позволяет централизованно управлять данными для множества школ, сокращает временные затраты на административные задачи и способствует повышению качества образовательного процесса за счёт оперативности и доступности информации.</w:t>
       </w:r>
     </w:p>
     <w:p>
@@ -244,7 +275,7 @@
           <w:sz w:val="28"/>
           <w:szCs w:val="28"/>
         </w:rPr>
-        <w:t>Для достижения поставленной цели студент провёл глубокий анализ существующих аналогов</w:t>
+        <w:t>Для достижения поставленной цели студент провёл глубокий анализ существующих аналогов, на основе которого сформировал требования к функциональности и архитектуре системы. В процессе работы были спроектирован</w:t>
       </w:r>
       <w:r>
         <w:rPr>
@@ -252,7 +283,7 @@
           <w:sz w:val="28"/>
           <w:szCs w:val="28"/>
         </w:rPr>
-        <w:t xml:space="preserve">, </w:t>
+        <w:t>о</w:t>
       </w:r>
       <w:r>
         <w:rPr>
@@ -260,7 +291,47 @@
           <w:sz w:val="28"/>
           <w:szCs w:val="28"/>
         </w:rPr>
-        <w:t>на основе которого сформировал требования к функциональности и архитектуре системы. В процессе работы были спроектированы клиент-серверная модель с использованием .NET MAUI, реализован ролевой доступ, а также проведено тестирование, подтвердившее соответствие приложения заявленным требованиям.</w:t>
+        <w:t xml:space="preserve"> клиент-серверная модель, </w:t>
+      </w:r>
+      <w:r>
+        <w:rPr>
+          <w:rFonts w:ascii="Times New Roman" w:hAnsi="Times New Roman"/>
+          <w:sz w:val="28"/>
+          <w:szCs w:val="28"/>
+        </w:rPr>
+        <w:t>разработано мобильное приложение</w:t>
+      </w:r>
+      <w:r>
+        <w:rPr>
+          <w:rFonts w:ascii="Times New Roman" w:hAnsi="Times New Roman"/>
+          <w:sz w:val="28"/>
+          <w:szCs w:val="28"/>
+        </w:rPr>
+        <w:t xml:space="preserve"> </w:t>
+      </w:r>
+      <w:r>
+        <w:rPr>
+          <w:rFonts w:ascii="Times New Roman" w:hAnsi="Times New Roman"/>
+          <w:sz w:val="28"/>
+          <w:szCs w:val="28"/>
+        </w:rPr>
+        <w:t>с использованием .NET MAUI</w:t>
+      </w:r>
+      <w:r>
+        <w:rPr>
+          <w:rFonts w:ascii="Times New Roman" w:hAnsi="Times New Roman"/>
+          <w:sz w:val="28"/>
+          <w:szCs w:val="28"/>
+        </w:rPr>
+        <w:t xml:space="preserve"> и реализован ролевой доступ</w:t>
+      </w:r>
+      <w:r>
+        <w:rPr>
+          <w:rFonts w:ascii="Times New Roman" w:hAnsi="Times New Roman"/>
+          <w:sz w:val="28"/>
+          <w:szCs w:val="28"/>
+        </w:rPr>
+        <w:t>, а также проведено тестирование, подтвердившее соответствие приложения заявленным требованиям.</w:t>
       </w:r>
     </w:p>
     <w:p>
@@ -282,7 +353,31 @@
         <w:rPr>
           <w:szCs w:val="28"/>
         </w:rPr>
-        <w:t>Студент Дубовский Д. А. продемонстрировал высокий уровень профессиональной подготовки: владение технологиями C# и .NET MAUI, умение проектировать масштабируемые системы, работать с реляционными базами данных (Oracle), а также навыки самостоятельного решения сложных технических задач.</w:t>
+        <w:t xml:space="preserve">Студент Дубовский </w:t>
+      </w:r>
+      <w:r>
+        <w:rPr>
+          <w:szCs w:val="28"/>
+        </w:rPr>
+        <w:t>А</w:t>
+      </w:r>
+      <w:r>
+        <w:rPr>
+          <w:szCs w:val="28"/>
+        </w:rPr>
+        <w:t xml:space="preserve">. </w:t>
+      </w:r>
+      <w:r>
+        <w:rPr>
+          <w:szCs w:val="28"/>
+        </w:rPr>
+        <w:t>В</w:t>
+      </w:r>
+      <w:r>
+        <w:rPr>
+          <w:szCs w:val="28"/>
+        </w:rPr>
+        <w:t>. продемонстрировал высокий уровень профессиональной подготовки: владение технологиями C# и .NET MAUI, умение проектировать масштабируемые системы, работать с реляционными базами данных (Oracle), а также навыки самостоятельного решения сложных технических задач.</w:t>
       </w:r>
     </w:p>
     <w:p>
@@ -290,7 +385,19 @@
         <w:spacing w:line="240" w:lineRule="auto"/>
       </w:pPr>
       <w:r>
-        <w:t>Считаю, что Дубовский Д. А. в полной мере освоил компетенции, предусмотренные специальностью 1-40 01 01 «Программное обеспечение информационных технологий», и заслуживает присвоения квалификации инженер-программист.</w:t>
+        <w:t xml:space="preserve">Считаю, что Дубовский </w:t>
+      </w:r>
+      <w:r>
+        <w:t>А</w:t>
+      </w:r>
+      <w:r>
+        <w:t xml:space="preserve">. </w:t>
+      </w:r>
+      <w:r>
+        <w:t>В</w:t>
+      </w:r>
+      <w:r>
+        <w:t>. в полной мере освоил компетенции, предусмотренные специальностью 1-40 01 01 «Программное обеспечение информационных технологий», и заслуживает присвоения квалификации инженер-программист.</w:t>
       </w:r>
     </w:p>
     <w:p>
@@ -414,7 +521,7 @@
         <w:rPr>
           <w:szCs w:val="26"/>
         </w:rPr>
-        <w:t>4</w:t>
+        <w:t>5</w:t>
       </w:r>
     </w:p>
     <w:sectPr>
@@ -2022,6 +2129,7 @@
   <w:style w:type="character" w:default="1" w:styleId="a2">
     <w:name w:val="Default Paragraph Font"/>
     <w:uiPriority w:val="1"/>
+    <w:semiHidden/>
     <w:unhideWhenUsed/>
   </w:style>
   <w:style w:type="table" w:default="1" w:styleId="a3">

</xml_diff>